<commit_message>
updated guided capstone sections 6 & 7
</commit_message>
<xml_diff>
--- a/GuidedCapstone - Ski Resort/Step Six - Documentation /Guided Capstone Project Report.docx
+++ b/GuidedCapstone - Ski Resort/Step Six - Documentation /Guided Capstone Project Report.docx
@@ -89,7 +89,7 @@
           <w:rFonts w:eastAsia="Times New Roman" w:cstheme="minorHAnsi"/>
           <w:color w:val="000000"/>
         </w:rPr>
-        <w:t>Big Mountain Resort offers spectacular views and while skiing and snowboarding. The recently installed an additional chair lift to help increase the distribution of visitors, which increased operating costs this season. The business expects recommendations on recouping the increased operating costs in order to maintain profit margin of 9.2% and a projection of the this year’s annual revenue based on the recommendations.</w:t>
+        <w:t>Big Mountain Resort offers spectacular views and while skiing and snowboarding. The recently installed an additional chair lift to help increase the distribution of visitors, which increased operating costs this season. The business expects recommendations on recouping the increased operating costs in order to maintain profit margin of 9.2% and a projection of this year’s annual revenue based on the recommendations.</w:t>
       </w:r>
     </w:p>
     <w:p>
@@ -1964,7 +1964,23 @@
           <w:color w:val="000000"/>
           <w:shd w:val="clear" w:color="auto" w:fill="FFFFFF"/>
         </w:rPr>
-        <w:t xml:space="preserve"> scenario 1, where we increased the vertical drop and installed the additional chair lift, without additional snow making coverage. The increased ticket price is only $1.99, which can be easily accepted by the visitors, and it would produced an increase in profit over the season. An increase in the snow making area makes no difference in the model prediction, therefore it would’t make sense to spend additional money increasing snow making area when it’s not producing additional revenue.</w:t>
+        <w:t xml:space="preserve"> scenario 1, where we increased the vertical drop and installed the additional chair lift, without additional snow making coverage. The increased ticket price is only $1.99, which can be easily accepted by the visitors, and it would produced an increase in profit over the season. An increase in the snow making area makes no difference in the model prediction, therefore it would</w:t>
+      </w:r>
+      <w:r>
+        <w:rPr>
+          <w:rFonts w:eastAsia="Times New Roman" w:cstheme="minorHAnsi"/>
+          <w:color w:val="000000"/>
+          <w:shd w:val="clear" w:color="auto" w:fill="FFFFFF"/>
+        </w:rPr>
+        <w:t>n</w:t>
+      </w:r>
+      <w:r>
+        <w:rPr>
+          <w:rFonts w:eastAsia="Times New Roman" w:cstheme="minorHAnsi"/>
+          <w:color w:val="000000"/>
+          <w:shd w:val="clear" w:color="auto" w:fill="FFFFFF"/>
+        </w:rPr>
+        <w:t>’t make sense to spend additional money increasing snow making area when it’s not producing additional revenue.</w:t>
       </w:r>
     </w:p>
     <w:p>

</xml_diff>

<commit_message>
updated guided capstone sections 6 and 7
</commit_message>
<xml_diff>
--- a/GuidedCapstone - Ski Resort/Step Six - Documentation /Guided Capstone Project Report.docx
+++ b/GuidedCapstone - Ski Resort/Step Six - Documentation /Guided Capstone Project Report.docx
@@ -17,19 +17,6 @@
     </w:p>
     <w:p>
       <w:pPr>
-        <w:rPr>
-          <w:rFonts w:ascii="Arial" w:eastAsia="Times New Roman" w:hAnsi="Arial" w:cs="Arial"/>
-          <w:b/>
-          <w:bCs/>
-          <w:color w:val="1D1C1D"/>
-          <w:sz w:val="23"/>
-          <w:szCs w:val="23"/>
-          <w:shd w:val="clear" w:color="auto" w:fill="FFFFFF"/>
-        </w:rPr>
-      </w:pPr>
-    </w:p>
-    <w:p>
-      <w:pPr>
         <w:pStyle w:val="Heading1"/>
         <w:shd w:val="clear" w:color="auto" w:fill="FFFFFF"/>
         <w:spacing w:before="900" w:beforeAutospacing="0" w:after="0" w:afterAutospacing="0"/>
@@ -394,138 +381,319 @@
       <w:pPr>
         <w:rPr>
           <w:rFonts w:eastAsia="Times New Roman" w:cstheme="minorHAnsi"/>
-          <w:color w:val="000000"/>
-          <w:shd w:val="clear" w:color="auto" w:fill="FFFFFF"/>
-        </w:rPr>
-      </w:pPr>
-      <w:r>
-        <w:rPr>
-          <w:rFonts w:eastAsia="Times New Roman" w:cstheme="minorHAnsi"/>
-          <w:color w:val="000000"/>
-          <w:shd w:val="clear" w:color="auto" w:fill="FFFFFF"/>
-        </w:rPr>
-        <w:t>The weekend and weekday prices were pretty equal and since the </w:t>
-      </w:r>
-      <w:r>
-        <w:rPr>
-          <w:rFonts w:eastAsia="Times New Roman" w:cstheme="minorHAnsi"/>
-          <w:color w:val="000000"/>
+          <w:color w:val="000000" w:themeColor="text1"/>
+          <w:shd w:val="clear" w:color="auto" w:fill="FFFFFF"/>
+        </w:rPr>
+      </w:pPr>
+      <w:r>
+        <w:rPr>
+          <w:rFonts w:eastAsia="Times New Roman" w:cstheme="minorHAnsi"/>
+          <w:color w:val="000000" w:themeColor="text1"/>
+          <w:shd w:val="clear" w:color="auto" w:fill="FFFFFF"/>
+        </w:rPr>
+        <w:t>14% of our data are missing both </w:t>
+      </w:r>
+      <w:r>
+        <w:rPr>
+          <w:rFonts w:eastAsia="Times New Roman" w:cstheme="minorHAnsi"/>
+          <w:color w:val="000000" w:themeColor="text1"/>
           <w:bdr w:val="none" w:sz="0" w:space="0" w:color="auto" w:frame="1"/>
           <w:shd w:val="clear" w:color="auto" w:fill="FFFFFF"/>
         </w:rPr>
+        <w:t>AdultWeekday</w:t>
+      </w:r>
+      <w:r>
+        <w:rPr>
+          <w:rFonts w:eastAsia="Times New Roman" w:cstheme="minorHAnsi"/>
+          <w:color w:val="000000" w:themeColor="text1"/>
+          <w:shd w:val="clear" w:color="auto" w:fill="FFFFFF"/>
+        </w:rPr>
+        <w:t> and </w:t>
+      </w:r>
+      <w:r>
+        <w:rPr>
+          <w:rFonts w:eastAsia="Times New Roman" w:cstheme="minorHAnsi"/>
+          <w:color w:val="000000" w:themeColor="text1"/>
+          <w:bdr w:val="none" w:sz="0" w:space="0" w:color="auto" w:frame="1"/>
+          <w:shd w:val="clear" w:color="auto" w:fill="FFFFFF"/>
+        </w:rPr>
         <w:t>AdultWeekend</w:t>
       </w:r>
       <w:r>
         <w:rPr>
           <w:rFonts w:eastAsia="Times New Roman" w:cstheme="minorHAnsi"/>
-          <w:color w:val="000000"/>
-          <w:shd w:val="clear" w:color="auto" w:fill="FFFFFF"/>
-        </w:rPr>
-        <w:t> column had fewer missing values</w:t>
-      </w:r>
-      <w:r>
-        <w:rPr>
-          <w:rFonts w:eastAsia="Times New Roman" w:cstheme="minorHAnsi"/>
-          <w:color w:val="000000"/>
-          <w:shd w:val="clear" w:color="auto" w:fill="FFFFFF"/>
-        </w:rPr>
-        <w:t xml:space="preserve">. </w:t>
-      </w:r>
-      <w:r>
-        <w:rPr>
-          <w:rFonts w:eastAsia="Times New Roman" w:cstheme="minorHAnsi"/>
-          <w:color w:val="000000"/>
-          <w:shd w:val="clear" w:color="auto" w:fill="FFFFFF"/>
-        </w:rPr>
-        <w:t xml:space="preserve"> </w:t>
-      </w:r>
-      <w:r>
-        <w:rPr>
-          <w:rFonts w:eastAsia="Times New Roman" w:cstheme="minorHAnsi"/>
-          <w:color w:val="000000"/>
-          <w:shd w:val="clear" w:color="auto" w:fill="FFFFFF"/>
-        </w:rPr>
-        <w:t>W</w:t>
-      </w:r>
-      <w:r>
-        <w:rPr>
-          <w:rFonts w:eastAsia="Times New Roman" w:cstheme="minorHAnsi"/>
-          <w:color w:val="000000"/>
-          <w:shd w:val="clear" w:color="auto" w:fill="FFFFFF"/>
-        </w:rPr>
-        <w:t>e decided to drop the </w:t>
-      </w:r>
-      <w:r>
-        <w:rPr>
-          <w:rFonts w:eastAsia="Times New Roman" w:cstheme="minorHAnsi"/>
-          <w:color w:val="000000"/>
+          <w:color w:val="000000" w:themeColor="text1"/>
+          <w:shd w:val="clear" w:color="auto" w:fill="FFFFFF"/>
+        </w:rPr>
+        <w:t> prices so these records without price information were dropped from the dataset.</w:t>
+      </w:r>
+    </w:p>
+    <w:p>
+      <w:pPr>
+        <w:rPr>
+          <w:rFonts w:eastAsia="Times New Roman" w:cstheme="minorHAnsi"/>
+          <w:color w:val="000000" w:themeColor="text1"/>
+          <w:shd w:val="clear" w:color="auto" w:fill="FFFFFF"/>
+        </w:rPr>
+      </w:pPr>
+    </w:p>
+    <w:p>
+      <w:pPr>
+        <w:rPr>
+          <w:rFonts w:eastAsia="Times New Roman" w:cstheme="minorHAnsi"/>
+          <w:color w:val="000000" w:themeColor="text1"/>
+          <w:shd w:val="clear" w:color="auto" w:fill="FFFFFF"/>
+        </w:rPr>
+      </w:pPr>
+      <w:r>
+        <w:rPr>
+          <w:rFonts w:eastAsia="Times New Roman" w:cstheme="minorHAnsi"/>
+          <w:color w:val="000000" w:themeColor="text1"/>
+          <w:shd w:val="clear" w:color="auto" w:fill="FFFFFF"/>
+        </w:rPr>
+        <w:t xml:space="preserve">Half the values </w:t>
+      </w:r>
+      <w:r>
+        <w:rPr>
+          <w:rFonts w:eastAsia="Times New Roman" w:cstheme="minorHAnsi"/>
+          <w:color w:val="000000" w:themeColor="text1"/>
+          <w:shd w:val="clear" w:color="auto" w:fill="FFFFFF"/>
+        </w:rPr>
+        <w:t xml:space="preserve">from the </w:t>
+      </w:r>
+      <w:r>
+        <w:rPr>
+          <w:rFonts w:eastAsia="Times New Roman" w:cstheme="minorHAnsi"/>
+          <w:color w:val="000000" w:themeColor="text1"/>
+          <w:shd w:val="clear" w:color="auto" w:fill="FFFFFF"/>
+        </w:rPr>
+        <w:t>The </w:t>
+      </w:r>
+      <w:r>
+        <w:rPr>
+          <w:rFonts w:eastAsia="Times New Roman" w:cstheme="minorHAnsi"/>
+          <w:color w:val="000000" w:themeColor="text1"/>
           <w:bdr w:val="none" w:sz="0" w:space="0" w:color="auto" w:frame="1"/>
           <w:shd w:val="clear" w:color="auto" w:fill="FFFFFF"/>
         </w:rPr>
-        <w:t>AdultWeekday</w:t>
-      </w:r>
-      <w:r>
-        <w:rPr>
-          <w:rFonts w:eastAsia="Times New Roman" w:cstheme="minorHAnsi"/>
-          <w:color w:val="000000"/>
-          <w:shd w:val="clear" w:color="auto" w:fill="FFFFFF"/>
-        </w:rPr>
-        <w:t> column</w:t>
-      </w:r>
-      <w:r>
-        <w:rPr>
-          <w:rFonts w:eastAsia="Times New Roman" w:cstheme="minorHAnsi"/>
-          <w:color w:val="000000"/>
-          <w:shd w:val="clear" w:color="auto" w:fill="FFFFFF"/>
-        </w:rPr>
-        <w:t xml:space="preserve"> and the</w:t>
-      </w:r>
-      <w:r>
-        <w:rPr>
-          <w:rFonts w:eastAsia="Times New Roman" w:cstheme="minorHAnsi"/>
-          <w:color w:val="000000"/>
-          <w:shd w:val="clear" w:color="auto" w:fill="FFFFFF"/>
-        </w:rPr>
-        <w:t xml:space="preserve"> target feature for our predictive model is the </w:t>
-      </w:r>
-      <w:r>
-        <w:rPr>
-          <w:rFonts w:eastAsia="Times New Roman" w:cstheme="minorHAnsi"/>
-          <w:color w:val="000000"/>
-          <w:shd w:val="clear" w:color="auto" w:fill="FFFFFF"/>
-        </w:rPr>
-        <w:t>‘</w:t>
-      </w:r>
-      <w:r>
-        <w:rPr>
-          <w:rFonts w:eastAsia="Times New Roman" w:cstheme="minorHAnsi"/>
-          <w:color w:val="000000"/>
-          <w:bdr w:val="none" w:sz="0" w:space="0" w:color="auto" w:frame="1"/>
-          <w:shd w:val="clear" w:color="auto" w:fill="FFFFFF"/>
-        </w:rPr>
-        <w:t>AdultWeekend</w:t>
-      </w:r>
-      <w:r>
-        <w:rPr>
-          <w:rFonts w:eastAsia="Times New Roman" w:cstheme="minorHAnsi"/>
-          <w:color w:val="000000"/>
-          <w:bdr w:val="none" w:sz="0" w:space="0" w:color="auto" w:frame="1"/>
-          <w:shd w:val="clear" w:color="auto" w:fill="FFFFFF"/>
-        </w:rPr>
-        <w:t>’</w:t>
-      </w:r>
-      <w:r>
-        <w:rPr>
-          <w:rFonts w:eastAsia="Times New Roman" w:cstheme="minorHAnsi"/>
-          <w:color w:val="000000"/>
-          <w:shd w:val="clear" w:color="auto" w:fill="FFFFFF"/>
-        </w:rPr>
-        <w:t> variable.</w:t>
-      </w:r>
-    </w:p>
-    <w:p>
-      <w:pPr>
-        <w:jc w:val="center"/>
+        <w:t>fastEight</w:t>
+      </w:r>
+      <w:r>
+        <w:rPr>
+          <w:rFonts w:eastAsia="Times New Roman" w:cstheme="minorHAnsi"/>
+          <w:color w:val="000000" w:themeColor="text1"/>
+          <w:shd w:val="clear" w:color="auto" w:fill="FFFFFF"/>
+        </w:rPr>
+        <w:t> column were missing and practically all of the other values are zero. There is essentially no information in this column to work with</w:t>
+      </w:r>
+      <w:r>
+        <w:rPr>
+          <w:rFonts w:eastAsia="Times New Roman" w:cstheme="minorHAnsi"/>
+          <w:color w:val="000000" w:themeColor="text1"/>
+          <w:shd w:val="clear" w:color="auto" w:fill="FFFFFF"/>
+        </w:rPr>
+        <w:t xml:space="preserve"> so it </w:t>
+      </w:r>
+      <w:r>
+        <w:rPr>
+          <w:rFonts w:eastAsia="Times New Roman" w:cstheme="minorHAnsi"/>
+          <w:color w:val="000000" w:themeColor="text1"/>
+          <w:shd w:val="clear" w:color="auto" w:fill="FFFFFF"/>
+        </w:rPr>
+        <w:t>was dropped from the dataset.</w:t>
+      </w:r>
+    </w:p>
+    <w:p>
+      <w:pPr>
+        <w:rPr>
+          <w:rFonts w:eastAsia="Times New Roman" w:cstheme="minorHAnsi"/>
+          <w:color w:val="000000" w:themeColor="text1"/>
+        </w:rPr>
+      </w:pPr>
+    </w:p>
+    <w:p>
+      <w:pPr>
+        <w:rPr>
+          <w:rFonts w:eastAsia="Times New Roman" w:cstheme="minorHAnsi"/>
+          <w:color w:val="000000" w:themeColor="text1"/>
+          <w:shd w:val="clear" w:color="auto" w:fill="FFFFFF"/>
+        </w:rPr>
+      </w:pPr>
+      <w:r>
+        <w:rPr>
+          <w:rFonts w:eastAsia="Times New Roman" w:cstheme="minorHAnsi"/>
+          <w:color w:val="000000"/>
+          <w:shd w:val="clear" w:color="auto" w:fill="FFFFFF"/>
+        </w:rPr>
+        <w:lastRenderedPageBreak/>
+        <w:t>We also obtained some additional US state population and size data with which to augment the dataset, which also required some cleaning</w:t>
+      </w:r>
+      <w:r>
+        <w:rPr>
+          <w:rFonts w:eastAsia="Times New Roman" w:cstheme="minorHAnsi"/>
+          <w:color w:val="000000" w:themeColor="text1"/>
+          <w:shd w:val="clear" w:color="auto" w:fill="FFFFFF"/>
+        </w:rPr>
+        <w:t>.</w:t>
+      </w:r>
+    </w:p>
+    <w:p>
+      <w:pPr>
+        <w:rPr>
+          <w:rFonts w:eastAsia="Times New Roman" w:cstheme="minorHAnsi"/>
+          <w:color w:val="000000" w:themeColor="text1"/>
+          <w:shd w:val="clear" w:color="auto" w:fill="FFFFFF"/>
+        </w:rPr>
+      </w:pPr>
+    </w:p>
+    <w:p>
+      <w:pPr>
+        <w:rPr>
+          <w:rFonts w:eastAsia="Times New Roman" w:cstheme="minorHAnsi"/>
+        </w:rPr>
+      </w:pPr>
+      <w:r>
+        <w:rPr>
+          <w:rFonts w:eastAsia="Times New Roman" w:cstheme="minorHAnsi"/>
+          <w:color w:val="000000" w:themeColor="text1"/>
+          <w:shd w:val="clear" w:color="auto" w:fill="FFFFFF"/>
+        </w:rPr>
+        <w:t>In the end we were left with 277 observations out of the original 330.</w:t>
+      </w:r>
+    </w:p>
+    <w:p>
+      <w:pPr>
+        <w:rPr>
+          <w:rFonts w:eastAsia="Times New Roman" w:cstheme="minorHAnsi"/>
+          <w:color w:val="000000"/>
+          <w:shd w:val="clear" w:color="auto" w:fill="FFFFFF"/>
+        </w:rPr>
+      </w:pPr>
+    </w:p>
+    <w:p>
+      <w:pPr>
+        <w:rPr>
+          <w:rFonts w:eastAsia="Times New Roman" w:cstheme="minorHAnsi"/>
+          <w:color w:val="000000"/>
+          <w:shd w:val="clear" w:color="auto" w:fill="FFFFFF"/>
+        </w:rPr>
+      </w:pPr>
+      <w:r>
+        <w:rPr>
+          <w:rFonts w:eastAsia="Times New Roman" w:cstheme="minorHAnsi"/>
+          <w:color w:val="000000"/>
+          <w:shd w:val="clear" w:color="auto" w:fill="FFFFFF"/>
+        </w:rPr>
+        <w:t>Per the boxplot below, which shows the ticket price distribution amongst all of the states, m</w:t>
+      </w:r>
+      <w:r>
+        <w:rPr>
+          <w:rFonts w:eastAsia="Times New Roman" w:cstheme="minorHAnsi"/>
+          <w:color w:val="000000"/>
+          <w:shd w:val="clear" w:color="auto" w:fill="FFFFFF"/>
+        </w:rPr>
+        <w:t>ost</w:t>
+      </w:r>
+      <w:r>
+        <w:rPr>
+          <w:rFonts w:eastAsia="Times New Roman" w:cstheme="minorHAnsi"/>
+          <w:color w:val="000000"/>
+          <w:shd w:val="clear" w:color="auto" w:fill="FFFFFF"/>
+        </w:rPr>
+        <w:t xml:space="preserve"> of the ticket</w:t>
+      </w:r>
+      <w:r>
+        <w:rPr>
+          <w:rFonts w:eastAsia="Times New Roman" w:cstheme="minorHAnsi"/>
+          <w:color w:val="000000"/>
+          <w:shd w:val="clear" w:color="auto" w:fill="FFFFFF"/>
+        </w:rPr>
+        <w:t xml:space="preserve"> prices appear to</w:t>
+      </w:r>
+      <w:r>
+        <w:rPr>
+          <w:rFonts w:eastAsia="Times New Roman" w:cstheme="minorHAnsi"/>
+          <w:color w:val="000000"/>
+          <w:shd w:val="clear" w:color="auto" w:fill="FFFFFF"/>
+        </w:rPr>
+        <w:t xml:space="preserve"> lie between </w:t>
+      </w:r>
+      <w:r>
+        <w:rPr>
+          <w:rFonts w:eastAsia="Times New Roman" w:cstheme="minorHAnsi"/>
+          <w:color w:val="000000"/>
+          <w:shd w:val="clear" w:color="auto" w:fill="FFFFFF"/>
+        </w:rPr>
+        <w:t>$</w:t>
+      </w:r>
+      <w:r>
+        <w:rPr>
+          <w:rFonts w:eastAsia="Times New Roman" w:cstheme="minorHAnsi"/>
+          <w:color w:val="000000"/>
+          <w:shd w:val="clear" w:color="auto" w:fill="FFFFFF"/>
+        </w:rPr>
+        <w:t xml:space="preserve">25 to over </w:t>
+      </w:r>
+      <w:r>
+        <w:rPr>
+          <w:rFonts w:eastAsia="Times New Roman" w:cstheme="minorHAnsi"/>
+          <w:color w:val="000000"/>
+          <w:shd w:val="clear" w:color="auto" w:fill="FFFFFF"/>
+        </w:rPr>
+        <w:t>$</w:t>
+      </w:r>
+      <w:r>
+        <w:rPr>
+          <w:rFonts w:eastAsia="Times New Roman" w:cstheme="minorHAnsi"/>
+          <w:color w:val="000000"/>
+          <w:shd w:val="clear" w:color="auto" w:fill="FFFFFF"/>
+        </w:rPr>
+        <w:t xml:space="preserve">100 dollars. </w:t>
+      </w:r>
+      <w:r>
+        <w:rPr>
+          <w:rFonts w:eastAsia="Times New Roman" w:cstheme="minorHAnsi"/>
+          <w:color w:val="000000"/>
+          <w:shd w:val="clear" w:color="auto" w:fill="FFFFFF"/>
+        </w:rPr>
+        <w:t xml:space="preserve">Our target state, </w:t>
+      </w:r>
+      <w:r>
+        <w:rPr>
+          <w:rFonts w:eastAsia="Times New Roman" w:cstheme="minorHAnsi"/>
+          <w:color w:val="000000"/>
+          <w:shd w:val="clear" w:color="auto" w:fill="FFFFFF"/>
+        </w:rPr>
+        <w:t>Montana</w:t>
+      </w:r>
+      <w:r>
+        <w:rPr>
+          <w:rFonts w:eastAsia="Times New Roman" w:cstheme="minorHAnsi"/>
+          <w:color w:val="000000"/>
+          <w:shd w:val="clear" w:color="auto" w:fill="FFFFFF"/>
+        </w:rPr>
+        <w:t xml:space="preserve">, </w:t>
+      </w:r>
+      <w:r>
+        <w:rPr>
+          <w:rFonts w:eastAsia="Times New Roman" w:cstheme="minorHAnsi"/>
+          <w:color w:val="000000"/>
+          <w:shd w:val="clear" w:color="auto" w:fill="FFFFFF"/>
+        </w:rPr>
+        <w:t>show fairly small variability as well as matching weekend and weekday ticket prices.</w:t>
+      </w:r>
+    </w:p>
+    <w:p>
+      <w:pPr>
+        <w:rPr>
+          <w:rFonts w:eastAsia="Times New Roman" w:cstheme="minorHAnsi"/>
+          <w:color w:val="000000"/>
+          <w:shd w:val="clear" w:color="auto" w:fill="FFFFFF"/>
+        </w:rPr>
+      </w:pPr>
+    </w:p>
+    <w:p>
+      <w:pPr>
         <w:rPr>
           <w:rFonts w:eastAsia="Times New Roman" w:cstheme="minorHAnsi"/>
           <w:color w:val="000000"/>
@@ -539,12 +707,11 @@
           <w:color w:val="000000"/>
           <w:shd w:val="clear" w:color="auto" w:fill="FFFFFF"/>
         </w:rPr>
-        <w:lastRenderedPageBreak/>
         <w:drawing>
-          <wp:inline distT="0" distB="0" distL="0" distR="0">
-            <wp:extent cx="3327817" cy="2115795"/>
-            <wp:effectExtent l="0" t="0" r="0" b="5715"/>
-            <wp:docPr id="1" name="Picture 1" descr="Chart, scatter chart&#10;&#10;Description automatically generated"/>
+          <wp:inline distT="0" distB="0" distL="0" distR="0" wp14:anchorId="41785666" wp14:editId="409753EE">
+            <wp:extent cx="6273384" cy="4536810"/>
+            <wp:effectExtent l="0" t="0" r="635" b="0"/>
+            <wp:docPr id="5" name="Picture 5" descr="Chart, bar chart&#10;&#10;Description automatically generated"/>
             <wp:cNvGraphicFramePr>
               <a:graphicFrameLocks xmlns:a="http://schemas.openxmlformats.org/drawingml/2006/main" noChangeAspect="1"/>
             </wp:cNvGraphicFramePr>
@@ -552,7 +719,7 @@
               <a:graphicData uri="http://schemas.openxmlformats.org/drawingml/2006/picture">
                 <pic:pic xmlns:pic="http://schemas.openxmlformats.org/drawingml/2006/picture">
                   <pic:nvPicPr>
-                    <pic:cNvPr id="1" name="Picture 1" descr="Chart, scatter chart&#10;&#10;Description automatically generated"/>
+                    <pic:cNvPr id="5" name="Picture 5" descr="Chart, bar chart&#10;&#10;Description automatically generated"/>
                     <pic:cNvPicPr/>
                   </pic:nvPicPr>
                   <pic:blipFill>
@@ -570,7 +737,7 @@
                   <pic:spPr>
                     <a:xfrm>
                       <a:off x="0" y="0"/>
-                      <a:ext cx="3402662" cy="2163381"/>
+                      <a:ext cx="6315476" cy="4567250"/>
                     </a:xfrm>
                     <a:prstGeom prst="rect">
                       <a:avLst/>
@@ -596,200 +763,196 @@
       <w:pPr>
         <w:rPr>
           <w:rFonts w:eastAsia="Times New Roman" w:cstheme="minorHAnsi"/>
-          <w:color w:val="000000" w:themeColor="text1"/>
-          <w:shd w:val="clear" w:color="auto" w:fill="FFFFFF"/>
-        </w:rPr>
-      </w:pPr>
-      <w:r>
-        <w:rPr>
-          <w:rFonts w:eastAsia="Times New Roman" w:cstheme="minorHAnsi"/>
-          <w:color w:val="000000" w:themeColor="text1"/>
-          <w:shd w:val="clear" w:color="auto" w:fill="FFFFFF"/>
-        </w:rPr>
-        <w:t>14% of our data are missing both </w:t>
-      </w:r>
-      <w:r>
-        <w:rPr>
-          <w:rFonts w:eastAsia="Times New Roman" w:cstheme="minorHAnsi"/>
-          <w:color w:val="000000" w:themeColor="text1"/>
+          <w:color w:val="000000"/>
+          <w:shd w:val="clear" w:color="auto" w:fill="FFFFFF"/>
+        </w:rPr>
+      </w:pPr>
+    </w:p>
+    <w:p>
+      <w:pPr>
+        <w:rPr>
+          <w:rFonts w:eastAsia="Times New Roman" w:cstheme="minorHAnsi"/>
+          <w:color w:val="000000"/>
+          <w:shd w:val="clear" w:color="auto" w:fill="FFFFFF"/>
+        </w:rPr>
+      </w:pPr>
+      <w:r>
+        <w:rPr>
+          <w:rFonts w:eastAsia="Times New Roman" w:cstheme="minorHAnsi"/>
+          <w:color w:val="000000"/>
+          <w:shd w:val="clear" w:color="auto" w:fill="FFFFFF"/>
+        </w:rPr>
+        <w:t>The weekend and weekday prices were pretty equal and since the </w:t>
+      </w:r>
+      <w:r>
+        <w:rPr>
+          <w:rFonts w:eastAsia="Times New Roman" w:cstheme="minorHAnsi"/>
+          <w:color w:val="000000"/>
+          <w:shd w:val="clear" w:color="auto" w:fill="FFFFFF"/>
+        </w:rPr>
+        <w:t>‘</w:t>
+      </w:r>
+      <w:r>
+        <w:rPr>
+          <w:rFonts w:eastAsia="Times New Roman" w:cstheme="minorHAnsi"/>
+          <w:color w:val="000000"/>
           <w:bdr w:val="none" w:sz="0" w:space="0" w:color="auto" w:frame="1"/>
           <w:shd w:val="clear" w:color="auto" w:fill="FFFFFF"/>
         </w:rPr>
+        <w:t>AdultWeekend</w:t>
+      </w:r>
+      <w:r>
+        <w:rPr>
+          <w:rFonts w:eastAsia="Times New Roman" w:cstheme="minorHAnsi"/>
+          <w:color w:val="000000"/>
+          <w:bdr w:val="none" w:sz="0" w:space="0" w:color="auto" w:frame="1"/>
+          <w:shd w:val="clear" w:color="auto" w:fill="FFFFFF"/>
+        </w:rPr>
+        <w:t>’</w:t>
+      </w:r>
+      <w:r>
+        <w:rPr>
+          <w:rFonts w:eastAsia="Times New Roman" w:cstheme="minorHAnsi"/>
+          <w:color w:val="000000"/>
+          <w:shd w:val="clear" w:color="auto" w:fill="FFFFFF"/>
+        </w:rPr>
+        <w:t> column had fewer missing values</w:t>
+      </w:r>
+      <w:r>
+        <w:rPr>
+          <w:rFonts w:eastAsia="Times New Roman" w:cstheme="minorHAnsi"/>
+          <w:color w:val="000000"/>
+          <w:shd w:val="clear" w:color="auto" w:fill="FFFFFF"/>
+        </w:rPr>
+        <w:t xml:space="preserve">. </w:t>
+      </w:r>
+      <w:r>
+        <w:rPr>
+          <w:rFonts w:eastAsia="Times New Roman" w:cstheme="minorHAnsi"/>
+          <w:color w:val="000000"/>
+          <w:shd w:val="clear" w:color="auto" w:fill="FFFFFF"/>
+        </w:rPr>
+        <w:t xml:space="preserve"> </w:t>
+      </w:r>
+      <w:r>
+        <w:rPr>
+          <w:rFonts w:eastAsia="Times New Roman" w:cstheme="minorHAnsi"/>
+          <w:color w:val="000000"/>
+          <w:shd w:val="clear" w:color="auto" w:fill="FFFFFF"/>
+        </w:rPr>
+        <w:t>W</w:t>
+      </w:r>
+      <w:r>
+        <w:rPr>
+          <w:rFonts w:eastAsia="Times New Roman" w:cstheme="minorHAnsi"/>
+          <w:color w:val="000000"/>
+          <w:shd w:val="clear" w:color="auto" w:fill="FFFFFF"/>
+        </w:rPr>
+        <w:t>e decided to drop the </w:t>
+      </w:r>
+      <w:r>
+        <w:rPr>
+          <w:rFonts w:eastAsia="Times New Roman" w:cstheme="minorHAnsi"/>
+          <w:color w:val="000000"/>
+          <w:shd w:val="clear" w:color="auto" w:fill="FFFFFF"/>
+        </w:rPr>
+        <w:t>‘</w:t>
+      </w:r>
+      <w:r>
+        <w:rPr>
+          <w:rFonts w:eastAsia="Times New Roman" w:cstheme="minorHAnsi"/>
+          <w:color w:val="000000"/>
+          <w:bdr w:val="none" w:sz="0" w:space="0" w:color="auto" w:frame="1"/>
+          <w:shd w:val="clear" w:color="auto" w:fill="FFFFFF"/>
+        </w:rPr>
         <w:t>AdultWeekday</w:t>
       </w:r>
       <w:r>
         <w:rPr>
           <w:rFonts w:eastAsia="Times New Roman" w:cstheme="minorHAnsi"/>
-          <w:color w:val="000000" w:themeColor="text1"/>
-          <w:shd w:val="clear" w:color="auto" w:fill="FFFFFF"/>
-        </w:rPr>
-        <w:t> and </w:t>
-      </w:r>
-      <w:r>
-        <w:rPr>
-          <w:rFonts w:eastAsia="Times New Roman" w:cstheme="minorHAnsi"/>
-          <w:color w:val="000000" w:themeColor="text1"/>
+          <w:color w:val="000000"/>
           <w:bdr w:val="none" w:sz="0" w:space="0" w:color="auto" w:frame="1"/>
           <w:shd w:val="clear" w:color="auto" w:fill="FFFFFF"/>
         </w:rPr>
+        <w:t>’</w:t>
+      </w:r>
+      <w:r>
+        <w:rPr>
+          <w:rFonts w:eastAsia="Times New Roman" w:cstheme="minorHAnsi"/>
+          <w:color w:val="000000"/>
+          <w:shd w:val="clear" w:color="auto" w:fill="FFFFFF"/>
+        </w:rPr>
+        <w:t> column</w:t>
+      </w:r>
+      <w:r>
+        <w:rPr>
+          <w:rFonts w:eastAsia="Times New Roman" w:cstheme="minorHAnsi"/>
+          <w:color w:val="000000"/>
+          <w:shd w:val="clear" w:color="auto" w:fill="FFFFFF"/>
+        </w:rPr>
+        <w:t xml:space="preserve"> and the</w:t>
+      </w:r>
+      <w:r>
+        <w:rPr>
+          <w:rFonts w:eastAsia="Times New Roman" w:cstheme="minorHAnsi"/>
+          <w:color w:val="000000"/>
+          <w:shd w:val="clear" w:color="auto" w:fill="FFFFFF"/>
+        </w:rPr>
+        <w:t xml:space="preserve"> target feature for our predictive model is the </w:t>
+      </w:r>
+      <w:r>
+        <w:rPr>
+          <w:rFonts w:eastAsia="Times New Roman" w:cstheme="minorHAnsi"/>
+          <w:color w:val="000000"/>
+          <w:shd w:val="clear" w:color="auto" w:fill="FFFFFF"/>
+        </w:rPr>
+        <w:t>‘</w:t>
+      </w:r>
+      <w:r>
+        <w:rPr>
+          <w:rFonts w:eastAsia="Times New Roman" w:cstheme="minorHAnsi"/>
+          <w:color w:val="000000"/>
+          <w:bdr w:val="none" w:sz="0" w:space="0" w:color="auto" w:frame="1"/>
+          <w:shd w:val="clear" w:color="auto" w:fill="FFFFFF"/>
+        </w:rPr>
         <w:t>AdultWeekend</w:t>
       </w:r>
       <w:r>
         <w:rPr>
           <w:rFonts w:eastAsia="Times New Roman" w:cstheme="minorHAnsi"/>
-          <w:color w:val="000000" w:themeColor="text1"/>
-          <w:shd w:val="clear" w:color="auto" w:fill="FFFFFF"/>
-        </w:rPr>
-        <w:t> prices so these records without price information were dropped from the dataset.</w:t>
-      </w:r>
-    </w:p>
-    <w:p>
-      <w:pPr>
-        <w:rPr>
-          <w:rFonts w:eastAsia="Times New Roman" w:cstheme="minorHAnsi"/>
-          <w:color w:val="000000" w:themeColor="text1"/>
-          <w:shd w:val="clear" w:color="auto" w:fill="FFFFFF"/>
-        </w:rPr>
-      </w:pPr>
-    </w:p>
-    <w:p>
-      <w:pPr>
-        <w:rPr>
-          <w:rFonts w:eastAsia="Times New Roman" w:cstheme="minorHAnsi"/>
-          <w:color w:val="000000" w:themeColor="text1"/>
-          <w:shd w:val="clear" w:color="auto" w:fill="FFFFFF"/>
-        </w:rPr>
-      </w:pPr>
-      <w:r>
-        <w:rPr>
-          <w:rFonts w:eastAsia="Times New Roman" w:cstheme="minorHAnsi"/>
-          <w:color w:val="000000" w:themeColor="text1"/>
-          <w:shd w:val="clear" w:color="auto" w:fill="FFFFFF"/>
-        </w:rPr>
-        <w:t xml:space="preserve">Half the values </w:t>
-      </w:r>
-      <w:r>
-        <w:rPr>
-          <w:rFonts w:eastAsia="Times New Roman" w:cstheme="minorHAnsi"/>
-          <w:color w:val="000000" w:themeColor="text1"/>
-          <w:shd w:val="clear" w:color="auto" w:fill="FFFFFF"/>
-        </w:rPr>
-        <w:t xml:space="preserve">from the </w:t>
-      </w:r>
-      <w:r>
-        <w:rPr>
-          <w:rFonts w:eastAsia="Times New Roman" w:cstheme="minorHAnsi"/>
-          <w:color w:val="000000" w:themeColor="text1"/>
-          <w:shd w:val="clear" w:color="auto" w:fill="FFFFFF"/>
-        </w:rPr>
-        <w:t>The </w:t>
-      </w:r>
-      <w:r>
-        <w:rPr>
-          <w:rFonts w:eastAsia="Times New Roman" w:cstheme="minorHAnsi"/>
-          <w:color w:val="000000" w:themeColor="text1"/>
+          <w:color w:val="000000"/>
           <w:bdr w:val="none" w:sz="0" w:space="0" w:color="auto" w:frame="1"/>
           <w:shd w:val="clear" w:color="auto" w:fill="FFFFFF"/>
         </w:rPr>
-        <w:t>fastEight</w:t>
-      </w:r>
-      <w:r>
-        <w:rPr>
-          <w:rFonts w:eastAsia="Times New Roman" w:cstheme="minorHAnsi"/>
-          <w:color w:val="000000" w:themeColor="text1"/>
-          <w:shd w:val="clear" w:color="auto" w:fill="FFFFFF"/>
-        </w:rPr>
-        <w:t xml:space="preserve"> column </w:t>
-      </w:r>
-      <w:r>
-        <w:rPr>
-          <w:rFonts w:eastAsia="Times New Roman" w:cstheme="minorHAnsi"/>
-          <w:color w:val="000000" w:themeColor="text1"/>
-          <w:shd w:val="clear" w:color="auto" w:fill="FFFFFF"/>
-        </w:rPr>
-        <w:t>were missing and practically all of the other values are zero. There is essentially no information in this column to work with</w:t>
-      </w:r>
-      <w:r>
-        <w:rPr>
-          <w:rFonts w:eastAsia="Times New Roman" w:cstheme="minorHAnsi"/>
-          <w:color w:val="000000" w:themeColor="text1"/>
-          <w:shd w:val="clear" w:color="auto" w:fill="FFFFFF"/>
-        </w:rPr>
-        <w:t xml:space="preserve"> so it </w:t>
-      </w:r>
-      <w:r>
-        <w:rPr>
-          <w:rFonts w:eastAsia="Times New Roman" w:cstheme="minorHAnsi"/>
-          <w:color w:val="000000" w:themeColor="text1"/>
-          <w:shd w:val="clear" w:color="auto" w:fill="FFFFFF"/>
-        </w:rPr>
-        <w:t>was dropped from the dataset</w:t>
-      </w:r>
-      <w:r>
-        <w:rPr>
-          <w:rFonts w:eastAsia="Times New Roman" w:cstheme="minorHAnsi"/>
-          <w:color w:val="000000" w:themeColor="text1"/>
-          <w:shd w:val="clear" w:color="auto" w:fill="FFFFFF"/>
-        </w:rPr>
-        <w:t>.</w:t>
-      </w:r>
-    </w:p>
-    <w:p>
-      <w:pPr>
-        <w:rPr>
-          <w:rFonts w:eastAsia="Times New Roman" w:cstheme="minorHAnsi"/>
-          <w:color w:val="000000" w:themeColor="text1"/>
-        </w:rPr>
-      </w:pPr>
-    </w:p>
-    <w:p>
-      <w:pPr>
-        <w:rPr>
-          <w:rFonts w:eastAsia="Times New Roman" w:cstheme="minorHAnsi"/>
-          <w:color w:val="000000" w:themeColor="text1"/>
-          <w:shd w:val="clear" w:color="auto" w:fill="FFFFFF"/>
-        </w:rPr>
-      </w:pPr>
-      <w:r>
-        <w:rPr>
-          <w:rFonts w:eastAsia="Times New Roman" w:cstheme="minorHAnsi"/>
-          <w:color w:val="000000"/>
-          <w:shd w:val="clear" w:color="auto" w:fill="FFFFFF"/>
-        </w:rPr>
-        <w:t>We also obtained some additional US state population and size data with which to augment the dataset, which also required some cleaning</w:t>
-      </w:r>
-      <w:r>
-        <w:rPr>
-          <w:rFonts w:eastAsia="Times New Roman" w:cstheme="minorHAnsi"/>
-          <w:color w:val="000000" w:themeColor="text1"/>
-          <w:shd w:val="clear" w:color="auto" w:fill="FFFFFF"/>
-        </w:rPr>
-        <w:t>.</w:t>
-      </w:r>
-    </w:p>
-    <w:p>
-      <w:pPr>
-        <w:rPr>
-          <w:rFonts w:eastAsia="Times New Roman" w:cstheme="minorHAnsi"/>
-          <w:color w:val="000000" w:themeColor="text1"/>
-          <w:shd w:val="clear" w:color="auto" w:fill="FFFFFF"/>
-        </w:rPr>
-      </w:pPr>
-    </w:p>
-    <w:p>
-      <w:pPr>
-        <w:rPr>
-          <w:rFonts w:eastAsia="Times New Roman" w:cstheme="minorHAnsi"/>
-        </w:rPr>
-      </w:pPr>
-      <w:r>
-        <w:rPr>
-          <w:rFonts w:eastAsia="Times New Roman" w:cstheme="minorHAnsi"/>
-          <w:color w:val="000000" w:themeColor="text1"/>
-          <w:shd w:val="clear" w:color="auto" w:fill="FFFFFF"/>
-        </w:rPr>
-        <w:t>In the end we were left with 277 observations out of the original 330.</w:t>
-      </w:r>
+        <w:t>’</w:t>
+      </w:r>
+      <w:r>
+        <w:rPr>
+          <w:rFonts w:eastAsia="Times New Roman" w:cstheme="minorHAnsi"/>
+          <w:color w:val="000000"/>
+          <w:shd w:val="clear" w:color="auto" w:fill="FFFFFF"/>
+        </w:rPr>
+        <w:t> variable.</w:t>
+      </w:r>
+    </w:p>
+    <w:p>
+      <w:pPr>
+        <w:jc w:val="center"/>
+        <w:rPr>
+          <w:rFonts w:eastAsia="Times New Roman" w:cstheme="minorHAnsi"/>
+          <w:color w:val="000000"/>
+          <w:shd w:val="clear" w:color="auto" w:fill="FFFFFF"/>
+        </w:rPr>
+      </w:pPr>
+    </w:p>
+    <w:p>
+      <w:pPr>
+        <w:rPr>
+          <w:rFonts w:eastAsia="Times New Roman" w:cstheme="minorHAnsi"/>
+          <w:color w:val="000000"/>
+          <w:shd w:val="clear" w:color="auto" w:fill="FFFFFF"/>
+        </w:rPr>
+      </w:pPr>
     </w:p>
     <w:p>
       <w:pPr>
@@ -834,6 +997,7 @@
           <w:szCs w:val="36"/>
           <w:shd w:val="clear" w:color="auto" w:fill="FFFFFF"/>
         </w:rPr>
+        <w:lastRenderedPageBreak/>
         <w:t>Exploratory Data Analysis:</w:t>
       </w:r>
     </w:p>
@@ -849,7 +1013,23 @@
           <w:color w:val="000000"/>
           <w:shd w:val="clear" w:color="auto" w:fill="FFFFFF"/>
         </w:rPr>
-        <w:t>Since our interest lies in ticket prices here is an image of the ticket prices for resorts in each state.</w:t>
+        <w:t xml:space="preserve">Since our interest lies in ticket prices here is an image of the </w:t>
+      </w:r>
+      <w:r>
+        <w:rPr>
+          <w:rFonts w:eastAsia="Times New Roman" w:cstheme="minorHAnsi"/>
+          <w:color w:val="000000"/>
+          <w:shd w:val="clear" w:color="auto" w:fill="FFFFFF"/>
+        </w:rPr>
+        <w:t xml:space="preserve">Adult Weekend </w:t>
+      </w:r>
+      <w:r>
+        <w:rPr>
+          <w:rFonts w:eastAsia="Times New Roman" w:cstheme="minorHAnsi"/>
+          <w:color w:val="000000"/>
+          <w:shd w:val="clear" w:color="auto" w:fill="FFFFFF"/>
+        </w:rPr>
+        <w:t>ticket prices for resorts in each state.</w:t>
       </w:r>
     </w:p>
     <w:p>
@@ -1280,6 +1460,7 @@
           <w:rFonts w:ascii="Times New Roman" w:eastAsia="Times New Roman" w:hAnsi="Times New Roman" w:cs="Times New Roman"/>
           <w:noProof/>
         </w:rPr>
+        <w:lastRenderedPageBreak/>
         <w:drawing>
           <wp:inline distT="0" distB="0" distL="0" distR="0">
             <wp:extent cx="6127355" cy="3252866"/>
@@ -1366,8 +1547,7 @@
           <w:szCs w:val="36"/>
           <w:shd w:val="clear" w:color="auto" w:fill="FFFFFF"/>
         </w:rPr>
-        <w:lastRenderedPageBreak/>
-        <w:t>Modeling</w:t>
+        <w:t>Pre-Processing and Training Data</w:t>
       </w:r>
       <w:r>
         <w:rPr>
@@ -1398,98 +1578,7 @@
           <w:rFonts w:asciiTheme="minorHAnsi" w:hAnsiTheme="minorHAnsi" w:cstheme="minorHAnsi"/>
           <w:color w:val="000000"/>
         </w:rPr>
-        <w:t xml:space="preserve">We checked to see how good the mean is as a predictor and as expected, using the average value as our prediction gives us and R2 of zero on our training set. </w:t>
-      </w:r>
-      <w:r>
-        <w:rPr>
-          <w:rFonts w:asciiTheme="minorHAnsi" w:hAnsiTheme="minorHAnsi" w:cstheme="minorHAnsi"/>
-          <w:color w:val="000000"/>
-          <w:shd w:val="clear" w:color="auto" w:fill="FFFFFF"/>
-        </w:rPr>
-        <w:t>We created a Linear Regression model to make predictions on both the train and test splits. </w:t>
-      </w:r>
-      <w:r>
-        <w:rPr>
-          <w:rFonts w:asciiTheme="minorHAnsi" w:hAnsiTheme="minorHAnsi" w:cstheme="minorHAnsi"/>
-          <w:color w:val="000000"/>
-        </w:rPr>
-        <w:t>We then applied the Random Forest method and we marginally improved upon the default CV results. Both the linear model and the random forest agree that the dominant top four features are: </w:t>
-      </w:r>
-      <w:r>
-        <w:rPr>
-          <w:rStyle w:val="HTMLCode"/>
-          <w:rFonts w:asciiTheme="minorHAnsi" w:hAnsiTheme="minorHAnsi" w:cstheme="minorHAnsi"/>
-          <w:color w:val="000000"/>
-          <w:sz w:val="24"/>
-          <w:szCs w:val="24"/>
-          <w:bdr w:val="none" w:sz="0" w:space="0" w:color="auto" w:frame="1"/>
-          <w:shd w:val="clear" w:color="auto" w:fill="FFFFFF"/>
-        </w:rPr>
-        <w:t>fastQuads</w:t>
-      </w:r>
-      <w:r>
-        <w:rPr>
-          <w:rFonts w:asciiTheme="minorHAnsi" w:hAnsiTheme="minorHAnsi" w:cstheme="minorHAnsi"/>
-          <w:color w:val="000000"/>
-        </w:rPr>
-        <w:t>, </w:t>
-      </w:r>
-      <w:r>
-        <w:rPr>
-          <w:rStyle w:val="HTMLCode"/>
-          <w:rFonts w:asciiTheme="minorHAnsi" w:hAnsiTheme="minorHAnsi" w:cstheme="minorHAnsi"/>
-          <w:color w:val="000000"/>
-          <w:sz w:val="24"/>
-          <w:szCs w:val="24"/>
-          <w:bdr w:val="none" w:sz="0" w:space="0" w:color="auto" w:frame="1"/>
-          <w:shd w:val="clear" w:color="auto" w:fill="FFFFFF"/>
-        </w:rPr>
-        <w:t>Runs</w:t>
-      </w:r>
-      <w:r>
-        <w:rPr>
-          <w:rFonts w:asciiTheme="minorHAnsi" w:hAnsiTheme="minorHAnsi" w:cstheme="minorHAnsi"/>
-          <w:color w:val="000000"/>
-        </w:rPr>
-        <w:t>, </w:t>
-      </w:r>
-      <w:r>
-        <w:rPr>
-          <w:rStyle w:val="HTMLCode"/>
-          <w:rFonts w:asciiTheme="minorHAnsi" w:hAnsiTheme="minorHAnsi" w:cstheme="minorHAnsi"/>
-          <w:color w:val="000000"/>
-          <w:sz w:val="24"/>
-          <w:szCs w:val="24"/>
-          <w:bdr w:val="none" w:sz="0" w:space="0" w:color="auto" w:frame="1"/>
-          <w:shd w:val="clear" w:color="auto" w:fill="FFFFFF"/>
-        </w:rPr>
-        <w:t>Snow Making_ac</w:t>
-      </w:r>
-      <w:r>
-        <w:rPr>
-          <w:rFonts w:asciiTheme="minorHAnsi" w:hAnsiTheme="minorHAnsi" w:cstheme="minorHAnsi"/>
-          <w:color w:val="000000"/>
-        </w:rPr>
-        <w:t> and </w:t>
-      </w:r>
-      <w:r>
-        <w:rPr>
-          <w:rStyle w:val="HTMLCode"/>
-          <w:rFonts w:asciiTheme="minorHAnsi" w:hAnsiTheme="minorHAnsi" w:cstheme="minorHAnsi"/>
-          <w:color w:val="000000"/>
-          <w:sz w:val="24"/>
-          <w:szCs w:val="24"/>
-          <w:bdr w:val="none" w:sz="0" w:space="0" w:color="auto" w:frame="1"/>
-          <w:shd w:val="clear" w:color="auto" w:fill="FFFFFF"/>
-        </w:rPr>
-        <w:t>vertical_drop</w:t>
-      </w:r>
-      <w:r>
-        <w:rPr>
-          <w:rFonts w:asciiTheme="minorHAnsi" w:hAnsiTheme="minorHAnsi" w:cstheme="minorHAnsi"/>
-          <w:color w:val="000000"/>
-        </w:rPr>
-        <w:t>.</w:t>
+        <w:t xml:space="preserve">We checked to see how good the mean is as a predictor and as expected, using the average value as our prediction gives us and R2 of zero on our training set.  We created a Linear Regression model to make predictions on both the train and test splits. The linear regression model explains over 80% of the variance on the train set and over 70% on the test set. Cross-validation was used for estimating model performance and the results highlight that assessing model performance in inherently open to variability.  We then applied the Random Forest method and we marginally improved upon the default CV results. Both the linear model and the random forest agree that the dominant top four features are: ’fastQuads’, ’Runs’, ’Snow Making_ac’ and ’vertical_drop’. </w:t>
       </w:r>
     </w:p>
     <w:p>
@@ -1672,7 +1761,16 @@
           <w:color w:val="000000"/>
           <w:shd w:val="clear" w:color="auto" w:fill="FFFFFF"/>
         </w:rPr>
-        <w:t>We reviewed several potential scenarios for either cutting costs or increasing revenue (from ticket prices).</w:t>
+        <w:lastRenderedPageBreak/>
+        <w:t>We took our model for ski resort ticket price to gain insight into what Big Mountain's ideal ticket price could/should be, and how that might change under various scenarios, for either cutting costs or increasing revenue (from ticket prices). The business has shortlisted some options</w:t>
+      </w:r>
+      <w:r>
+        <w:rPr>
+          <w:rFonts w:eastAsia="Times New Roman" w:cstheme="minorHAnsi"/>
+          <w:color w:val="000000"/>
+          <w:shd w:val="clear" w:color="auto" w:fill="FFFFFF"/>
+        </w:rPr>
+        <w:t>:</w:t>
       </w:r>
     </w:p>
     <w:p>
@@ -1797,7 +1895,6 @@
           <w:rFonts w:eastAsia="Times New Roman" w:cstheme="minorHAnsi"/>
           <w:color w:val="000000"/>
         </w:rPr>
-        <w:lastRenderedPageBreak/>
         <w:t>Same as number 2, but adding 2 acres of snow making cover</w:t>
       </w:r>
     </w:p>
@@ -1900,6 +1997,98 @@
       <w:r>
         <w:rPr>
           <w:rFonts w:eastAsia="Times New Roman" w:cstheme="minorHAnsi"/>
+        </w:rPr>
+        <w:t>Our model could be lacking some key data, which could attest</w:t>
+      </w:r>
+      <w:r>
+        <w:rPr>
+          <w:rFonts w:eastAsia="Times New Roman" w:cstheme="minorHAnsi"/>
+        </w:rPr>
+        <w:t xml:space="preserve"> to</w:t>
+      </w:r>
+      <w:r>
+        <w:rPr>
+          <w:rFonts w:eastAsia="Times New Roman" w:cstheme="minorHAnsi"/>
+        </w:rPr>
+        <w:t xml:space="preserve"> the higher modeled price or Big Mountain could just be undercharging. </w:t>
+      </w:r>
+      <w:r>
+        <w:rPr>
+          <w:rFonts w:eastAsia="Times New Roman" w:cstheme="minorHAnsi"/>
+        </w:rPr>
+        <w:t xml:space="preserve">If </w:t>
+      </w:r>
+      <w:r>
+        <w:rPr>
+          <w:rFonts w:eastAsia="Times New Roman" w:cstheme="minorHAnsi"/>
+        </w:rPr>
+        <w:t xml:space="preserve">Big Mountain </w:t>
+      </w:r>
+      <w:r>
+        <w:rPr>
+          <w:rFonts w:eastAsia="Times New Roman" w:cstheme="minorHAnsi"/>
+        </w:rPr>
+        <w:t>is</w:t>
+      </w:r>
+      <w:r>
+        <w:rPr>
+          <w:rFonts w:eastAsia="Times New Roman" w:cstheme="minorHAnsi"/>
+        </w:rPr>
+        <w:t xml:space="preserve"> undercharging, we suggest you increase the ticket price which is supported in the marketplace.</w:t>
+      </w:r>
+    </w:p>
+    <w:p>
+      <w:pPr>
+        <w:rPr>
+          <w:rFonts w:eastAsia="Times New Roman" w:cstheme="minorHAnsi"/>
+        </w:rPr>
+      </w:pPr>
+    </w:p>
+    <w:p>
+      <w:pPr>
+        <w:rPr>
+          <w:rFonts w:eastAsia="Times New Roman" w:cstheme="minorHAnsi"/>
+        </w:rPr>
+      </w:pPr>
+      <w:r>
+        <w:rPr>
+          <w:rFonts w:eastAsia="Times New Roman" w:cstheme="minorHAnsi"/>
+        </w:rPr>
+        <w:t xml:space="preserve">You should review </w:t>
+      </w:r>
+      <w:r>
+        <w:rPr>
+          <w:rFonts w:eastAsia="Times New Roman" w:cstheme="minorHAnsi"/>
+        </w:rPr>
+        <w:t xml:space="preserve">the </w:t>
+      </w:r>
+      <w:r>
+        <w:rPr>
+          <w:rFonts w:eastAsia="Times New Roman" w:cstheme="minorHAnsi"/>
+        </w:rPr>
+        <w:t>potential scenarios</w:t>
+      </w:r>
+      <w:r>
+        <w:rPr>
+          <w:rFonts w:eastAsia="Times New Roman" w:cstheme="minorHAnsi"/>
+        </w:rPr>
+        <w:t xml:space="preserve"> we provided,</w:t>
+      </w:r>
+      <w:r>
+        <w:rPr>
+          <w:rFonts w:eastAsia="Times New Roman" w:cstheme="minorHAnsi"/>
+        </w:rPr>
+        <w:t xml:space="preserve"> for either cutting costs or increasing revenue (from ticket prices).</w:t>
+      </w:r>
+      <w:r>
+        <w:rPr>
+          <w:rFonts w:eastAsia="Times New Roman" w:cstheme="minorHAnsi"/>
+        </w:rPr>
+        <w:t xml:space="preserve"> </w:t>
+      </w:r>
+      <w:r>
+        <w:rPr>
+          <w:rFonts w:eastAsia="Times New Roman" w:cstheme="minorHAnsi"/>
           <w:color w:val="000000"/>
           <w:shd w:val="clear" w:color="auto" w:fill="FFFFFF"/>
         </w:rPr>
@@ -1911,7 +2100,23 @@
           <w:color w:val="000000"/>
           <w:shd w:val="clear" w:color="auto" w:fill="FFFFFF"/>
         </w:rPr>
-        <w:t xml:space="preserve"> they </w:t>
+        <w:t xml:space="preserve"> </w:t>
+      </w:r>
+      <w:r>
+        <w:rPr>
+          <w:rFonts w:eastAsia="Times New Roman" w:cstheme="minorHAnsi"/>
+          <w:color w:val="000000"/>
+          <w:shd w:val="clear" w:color="auto" w:fill="FFFFFF"/>
+        </w:rPr>
+        <w:t>you</w:t>
+      </w:r>
+      <w:r>
+        <w:rPr>
+          <w:rFonts w:eastAsia="Times New Roman" w:cstheme="minorHAnsi"/>
+          <w:color w:val="000000"/>
+          <w:shd w:val="clear" w:color="auto" w:fill="FFFFFF"/>
+        </w:rPr>
+        <w:t xml:space="preserve"> </w:t>
       </w:r>
       <w:r>
         <w:rPr>
@@ -1964,7 +2169,112 @@
           <w:color w:val="000000"/>
           <w:shd w:val="clear" w:color="auto" w:fill="FFFFFF"/>
         </w:rPr>
-        <w:t xml:space="preserve"> scenario 1, where we increased the vertical drop and installed the additional chair lift, without additional snow making coverage. The increased ticket price is only $1.99, which can be easily accepted by the visitors, and it would produced an increase in profit over the season. An increase in the snow making area makes no difference in the model prediction, therefore it would</w:t>
+        <w:t xml:space="preserve"> scenario</w:t>
+      </w:r>
+      <w:r>
+        <w:rPr>
+          <w:rFonts w:eastAsia="Times New Roman" w:cstheme="minorHAnsi"/>
+          <w:color w:val="000000"/>
+          <w:shd w:val="clear" w:color="auto" w:fill="FFFFFF"/>
+        </w:rPr>
+        <w:t>s</w:t>
+      </w:r>
+      <w:r>
+        <w:rPr>
+          <w:rFonts w:eastAsia="Times New Roman" w:cstheme="minorHAnsi"/>
+          <w:color w:val="000000"/>
+          <w:shd w:val="clear" w:color="auto" w:fill="FFFFFF"/>
+        </w:rPr>
+        <w:t xml:space="preserve"> 1</w:t>
+      </w:r>
+      <w:r>
+        <w:rPr>
+          <w:rFonts w:eastAsia="Times New Roman" w:cstheme="minorHAnsi"/>
+          <w:color w:val="000000"/>
+          <w:shd w:val="clear" w:color="auto" w:fill="FFFFFF"/>
+        </w:rPr>
+        <w:t xml:space="preserve"> and 2</w:t>
+      </w:r>
+      <w:r>
+        <w:rPr>
+          <w:rFonts w:eastAsia="Times New Roman" w:cstheme="minorHAnsi"/>
+          <w:color w:val="000000"/>
+          <w:shd w:val="clear" w:color="auto" w:fill="FFFFFF"/>
+        </w:rPr>
+        <w:t>, where we</w:t>
+      </w:r>
+      <w:r>
+        <w:rPr>
+          <w:rFonts w:eastAsia="Times New Roman" w:cstheme="minorHAnsi"/>
+          <w:color w:val="000000"/>
+          <w:shd w:val="clear" w:color="auto" w:fill="FFFFFF"/>
+        </w:rPr>
+        <w:t xml:space="preserve"> p</w:t>
+      </w:r>
+      <w:r>
+        <w:rPr>
+          <w:rFonts w:eastAsia="Times New Roman" w:cstheme="minorHAnsi"/>
+          <w:color w:val="000000"/>
+          <w:shd w:val="clear" w:color="auto" w:fill="FFFFFF"/>
+        </w:rPr>
+        <w:t>ermanently closing up to 10 of the least used runs</w:t>
+      </w:r>
+      <w:r>
+        <w:rPr>
+          <w:rFonts w:eastAsia="Times New Roman" w:cstheme="minorHAnsi"/>
+          <w:color w:val="000000"/>
+          <w:shd w:val="clear" w:color="auto" w:fill="FFFFFF"/>
+        </w:rPr>
+        <w:t xml:space="preserve"> and</w:t>
+      </w:r>
+      <w:r>
+        <w:rPr>
+          <w:rFonts w:eastAsia="Times New Roman" w:cstheme="minorHAnsi"/>
+          <w:color w:val="000000"/>
+          <w:shd w:val="clear" w:color="auto" w:fill="FFFFFF"/>
+        </w:rPr>
+        <w:t xml:space="preserve"> increased the vertical drop and installed the additional chair lift, without additional snow making coverage. The increased ticket price</w:t>
+      </w:r>
+      <w:r>
+        <w:rPr>
+          <w:rFonts w:eastAsia="Times New Roman" w:cstheme="minorHAnsi"/>
+          <w:color w:val="000000"/>
+          <w:shd w:val="clear" w:color="auto" w:fill="FFFFFF"/>
+        </w:rPr>
+        <w:t xml:space="preserve"> amount</w:t>
+      </w:r>
+      <w:r>
+        <w:rPr>
+          <w:rFonts w:eastAsia="Times New Roman" w:cstheme="minorHAnsi"/>
+          <w:color w:val="000000"/>
+          <w:shd w:val="clear" w:color="auto" w:fill="FFFFFF"/>
+        </w:rPr>
+        <w:t xml:space="preserve"> is only $1.99, which can be easily accepted by the visitors, and it would produce</w:t>
+      </w:r>
+      <w:r>
+        <w:rPr>
+          <w:rFonts w:eastAsia="Times New Roman" w:cstheme="minorHAnsi"/>
+          <w:color w:val="000000"/>
+          <w:shd w:val="clear" w:color="auto" w:fill="FFFFFF"/>
+        </w:rPr>
+        <w:t xml:space="preserve"> </w:t>
+      </w:r>
+      <w:r>
+        <w:rPr>
+          <w:rFonts w:eastAsia="Times New Roman" w:cstheme="minorHAnsi"/>
+          <w:color w:val="000000"/>
+          <w:shd w:val="clear" w:color="auto" w:fill="FFFFFF"/>
+        </w:rPr>
+        <w:t xml:space="preserve">an increase in profit over the season. An increase in the snow making area makes no difference in the model prediction, </w:t>
+      </w:r>
+      <w:r>
+        <w:rPr>
+          <w:rFonts w:eastAsia="Times New Roman" w:cstheme="minorHAnsi"/>
+          <w:color w:val="000000"/>
+          <w:shd w:val="clear" w:color="auto" w:fill="FFFFFF"/>
+        </w:rPr>
+        <w:lastRenderedPageBreak/>
+        <w:t>therefore it would</w:t>
       </w:r>
       <w:r>
         <w:rPr>
@@ -1986,9 +2296,46 @@
     <w:p>
       <w:pPr>
         <w:rPr>
-          <w:rFonts w:cstheme="minorHAnsi"/>
-        </w:rPr>
-      </w:pPr>
+          <w:rFonts w:eastAsia="Times New Roman" w:cstheme="minorHAnsi"/>
+        </w:rPr>
+      </w:pPr>
+    </w:p>
+    <w:p>
+      <w:pPr>
+        <w:rPr>
+          <w:rFonts w:eastAsia="Times New Roman" w:cstheme="minorHAnsi"/>
+        </w:rPr>
+      </w:pPr>
+      <w:r>
+        <w:rPr>
+          <w:rFonts w:eastAsia="Times New Roman" w:cstheme="minorHAnsi"/>
+        </w:rPr>
+        <w:t>In addition to the ticket prices and additional operating cost of the new chair lift</w:t>
+      </w:r>
+      <w:r>
+        <w:rPr>
+          <w:rFonts w:eastAsia="Times New Roman" w:cstheme="minorHAnsi"/>
+        </w:rPr>
+        <w:t xml:space="preserve">, </w:t>
+      </w:r>
+      <w:r>
+        <w:rPr>
+          <w:rFonts w:eastAsia="Times New Roman" w:cstheme="minorHAnsi"/>
+        </w:rPr>
+        <w:t xml:space="preserve">maintenance costs might be </w:t>
+      </w:r>
+      <w:r>
+        <w:rPr>
+          <w:rFonts w:eastAsia="Times New Roman" w:cstheme="minorHAnsi"/>
+        </w:rPr>
+        <w:t xml:space="preserve">a </w:t>
+      </w:r>
+      <w:r>
+        <w:rPr>
+          <w:rFonts w:eastAsia="Times New Roman" w:cstheme="minorHAnsi"/>
+        </w:rPr>
+        <w:t>useful parameter to investigate.</w:t>
+      </w:r>
     </w:p>
     <w:sectPr>
       <w:headerReference w:type="default" r:id="rId11"/>

</xml_diff>